<commit_message>
notes on web page
Added some notes and resources about deploying our app to the web and passing variables to and from our app.
</commit_message>
<xml_diff>
--- a/progress_update_week8.docx
+++ b/progress_update_week8.docx
@@ -4,7 +4,23 @@
   <w:body>
     <w:p>
       <w:r>
-        <w:t>We have accessed data from glassdoor using a webscraper. The fields we were able to scrape were:</w:t>
+        <w:t xml:space="preserve">We have accessed data from </w:t>
+      </w:r>
+      <w:proofErr w:type="spellStart"/>
+      <w:r>
+        <w:t>glassdoor</w:t>
+      </w:r>
+      <w:proofErr w:type="spellEnd"/>
+      <w:r>
+        <w:t xml:space="preserve"> using a </w:t>
+      </w:r>
+      <w:proofErr w:type="spellStart"/>
+      <w:r>
+        <w:t>webscraper</w:t>
+      </w:r>
+      <w:proofErr w:type="spellEnd"/>
+      <w:r>
+        <w:t>. The fields we were able to scrape were:</w:t>
       </w:r>
     </w:p>
     <w:p>
@@ -250,9 +266,13 @@
     <w:p/>
     <w:p>
       <w:r>
-        <w:t>. We also plan to launch our application on the web using flask.</w:t>
-      </w:r>
-    </w:p>
+        <w:t xml:space="preserve"> We also plan to launch our application on the web using flask.</w:t>
+      </w:r>
+      <w:r>
+        <w:t xml:space="preserve"> </w:t>
+      </w:r>
+    </w:p>
+    <w:p/>
     <w:sectPr>
       <w:pgSz w:w="12240" w:h="15840"/>
       <w:pgMar w:top="1440" w:right="1440" w:bottom="1440" w:left="1440" w:header="720" w:footer="720" w:gutter="0"/>

</xml_diff>